<commit_message>
Projet Final - Mise à jour des documents et README.MD
</commit_message>
<xml_diff>
--- a/BesoinsFonctionnels.docx
+++ b/BesoinsFonctionnels.docx
@@ -59,7 +59,7 @@
               <w:tab w:val="right" w:leader="dot" w:pos="9350"/>
             </w:tabs>
             <w:rPr>
-              <w:rFonts w:asciiTheme="minorHAnsi" w:eastAsiaTheme="minorEastAsia" w:hAnsiTheme="minorHAnsi" w:cstheme="minorBidi"/>
+              <w:rFonts w:asciiTheme="minorHAnsi" w:hAnsiTheme="minorHAnsi" w:eastAsiaTheme="minorEastAsia" w:cstheme="minorBidi"/>
               <w:noProof/>
               <w:lang w:val="en-CA"/>
             </w:rPr>
@@ -82,7 +82,7 @@
             </w:rPr>
             <w:fldChar w:fldCharType="separate"/>
           </w:r>
-          <w:hyperlink w:anchor="_Toc65671520" w:history="1">
+          <w:hyperlink w:history="1" w:anchor="_Toc65671520">
             <w:r>
               <w:rPr>
                 <w:rStyle w:val="Lienhypertexte"/>
@@ -153,7 +153,7 @@
               <w:lang w:eastAsia="en-CA"/>
             </w:rPr>
           </w:pPr>
-          <w:hyperlink w:anchor="_Toc65671521" w:history="1">
+          <w:hyperlink w:history="1" w:anchor="_Toc65671521">
             <w:r>
               <w:rPr>
                 <w:rStyle w:val="Lienhypertexte"/>
@@ -224,7 +224,7 @@
               <w:lang w:eastAsia="en-CA"/>
             </w:rPr>
           </w:pPr>
-          <w:hyperlink w:anchor="_Toc65671522" w:history="1">
+          <w:hyperlink w:history="1" w:anchor="_Toc65671522">
             <w:r>
               <w:rPr>
                 <w:rStyle w:val="Lienhypertexte"/>
@@ -295,7 +295,7 @@
               <w:lang w:eastAsia="en-CA"/>
             </w:rPr>
           </w:pPr>
-          <w:hyperlink w:anchor="_Toc65671523" w:history="1">
+          <w:hyperlink w:history="1" w:anchor="_Toc65671523">
             <w:r>
               <w:rPr>
                 <w:rStyle w:val="Lienhypertexte"/>
@@ -361,12 +361,12 @@
               <w:tab w:val="right" w:leader="dot" w:pos="9350"/>
             </w:tabs>
             <w:rPr>
-              <w:rFonts w:asciiTheme="minorHAnsi" w:eastAsiaTheme="minorEastAsia" w:hAnsiTheme="minorHAnsi" w:cstheme="minorBidi"/>
+              <w:rFonts w:asciiTheme="minorHAnsi" w:hAnsiTheme="minorHAnsi" w:eastAsiaTheme="minorEastAsia" w:cstheme="minorBidi"/>
               <w:noProof/>
               <w:lang w:val="en-CA"/>
             </w:rPr>
           </w:pPr>
-          <w:hyperlink w:anchor="_Toc65671524" w:history="1">
+          <w:hyperlink w:history="1" w:anchor="_Toc65671524">
             <w:r>
               <w:rPr>
                 <w:rStyle w:val="Lienhypertexte"/>
@@ -431,12 +431,12 @@
               <w:tab w:val="right" w:leader="dot" w:pos="9350"/>
             </w:tabs>
             <w:rPr>
-              <w:rFonts w:asciiTheme="minorHAnsi" w:eastAsiaTheme="minorEastAsia" w:hAnsiTheme="minorHAnsi" w:cstheme="minorBidi"/>
+              <w:rFonts w:asciiTheme="minorHAnsi" w:hAnsiTheme="minorHAnsi" w:eastAsiaTheme="minorEastAsia" w:cstheme="minorBidi"/>
               <w:noProof/>
               <w:lang w:val="en-CA"/>
             </w:rPr>
           </w:pPr>
-          <w:hyperlink w:anchor="_Toc65671525" w:history="1">
+          <w:hyperlink w:history="1" w:anchor="_Toc65671525">
             <w:r>
               <w:rPr>
                 <w:rStyle w:val="Lienhypertexte"/>
@@ -501,12 +501,12 @@
               <w:tab w:val="right" w:leader="dot" w:pos="9350"/>
             </w:tabs>
             <w:rPr>
-              <w:rFonts w:asciiTheme="minorHAnsi" w:eastAsiaTheme="minorEastAsia" w:hAnsiTheme="minorHAnsi" w:cstheme="minorBidi"/>
+              <w:rFonts w:asciiTheme="minorHAnsi" w:hAnsiTheme="minorHAnsi" w:eastAsiaTheme="minorEastAsia" w:cstheme="minorBidi"/>
               <w:noProof/>
               <w:lang w:val="en-CA"/>
             </w:rPr>
           </w:pPr>
-          <w:hyperlink w:anchor="_Toc65671526" w:history="1">
+          <w:hyperlink w:history="1" w:anchor="_Toc65671526">
             <w:r>
               <w:rPr>
                 <w:rStyle w:val="Lienhypertexte"/>
@@ -856,7 +856,7 @@
           <w:lang w:val="fr-CA"/>
         </w:rPr>
       </w:pPr>
-      <w:bookmarkStart w:id="0" w:name="_Toc65671520"/>
+      <w:bookmarkStart w:name="_Toc65671520" w:id="0"/>
       <w:r>
         <w:rPr>
           <w:rFonts w:asciiTheme="minorHAnsi" w:hAnsiTheme="minorHAnsi"/>
@@ -892,7 +892,7 @@
           <w:lang w:val="fr-CA"/>
         </w:rPr>
       </w:pPr>
-      <w:bookmarkStart w:id="1" w:name="_Toc65671521"/>
+      <w:bookmarkStart w:name="_Toc65671521" w:id="1"/>
       <w:r>
         <w:rPr>
           <w:rFonts w:asciiTheme="minorHAnsi" w:hAnsiTheme="minorHAnsi"/>
@@ -964,47 +964,47 @@
     <w:p>
       <w:pPr>
         <w:rPr>
-          <w:rFonts w:asciiTheme="minorHAnsi" w:hAnsiTheme="minorHAnsi" w:cstheme="minorHAnsi"/>
-          <w:lang w:val="fr-CA"/>
-        </w:rPr>
-      </w:pPr>
-      <w:r>
-        <w:rPr>
-          <w:rFonts w:asciiTheme="minorHAnsi" w:hAnsiTheme="minorHAnsi" w:cstheme="minorHAnsi"/>
-          <w:lang w:val="fr-CA"/>
-        </w:rPr>
-        <w:t>Techniquement, la page Accueil est constitué des composant (</w:t>
-      </w:r>
-      <w:r>
-        <w:rPr>
-          <w:rFonts w:asciiTheme="minorHAnsi" w:hAnsiTheme="minorHAnsi" w:cstheme="minorHAnsi"/>
-          <w:i/>
-          <w:iCs/>
+          <w:rFonts w:ascii="Calibri" w:hAnsi="Calibri" w:cs="Calibri" w:asciiTheme="minorAscii" w:hAnsiTheme="minorAscii" w:cstheme="minorAscii"/>
+          <w:lang w:val="fr-CA"/>
+        </w:rPr>
+      </w:pPr>
+      <w:r>
+        <w:rPr>
+          <w:rFonts w:ascii="Calibri" w:hAnsi="Calibri" w:cs="Calibri" w:asciiTheme="minorAscii" w:hAnsiTheme="minorAscii" w:cstheme="minorAscii"/>
+          <w:lang w:val="fr-CA"/>
+        </w:rPr>
+        <w:t>Techniquement, la page Accueil est constituée de composants (</w:t>
+      </w:r>
+      <w:r>
+        <w:rPr>
+          <w:rFonts w:ascii="Calibri" w:hAnsi="Calibri" w:cs="Calibri" w:asciiTheme="minorAscii" w:hAnsiTheme="minorAscii" w:cstheme="minorAscii"/>
+          <w:i w:val="1"/>
+          <w:iCs w:val="1"/>
           <w:lang w:val="fr-CA"/>
         </w:rPr>
         <w:t>components</w:t>
       </w:r>
       <w:r>
         <w:rPr>
-          <w:rFonts w:asciiTheme="minorHAnsi" w:hAnsiTheme="minorHAnsi" w:cstheme="minorHAnsi"/>
+          <w:rFonts w:ascii="Calibri" w:hAnsi="Calibri" w:cs="Calibri" w:asciiTheme="minorAscii" w:hAnsiTheme="minorAscii" w:cstheme="minorAscii"/>
           <w:lang w:val="fr-CA"/>
         </w:rPr>
         <w:t xml:space="preserve">) </w:t>
       </w:r>
       <w:r>
         <w:rPr>
-          <w:rFonts w:asciiTheme="minorHAnsi" w:hAnsiTheme="minorHAnsi" w:cstheme="minorHAnsi"/>
-          <w:b/>
-          <w:bCs/>
-          <w:i/>
-          <w:iCs/>
+          <w:rFonts w:ascii="Calibri" w:hAnsi="Calibri" w:cs="Calibri" w:asciiTheme="minorAscii" w:hAnsiTheme="minorAscii" w:cstheme="minorAscii"/>
+          <w:b w:val="1"/>
+          <w:bCs w:val="1"/>
+          <w:i w:val="1"/>
+          <w:iCs w:val="1"/>
           <w:lang w:val="fr-CA"/>
         </w:rPr>
         <w:t>Header</w:t>
       </w:r>
       <w:r>
         <w:rPr>
-          <w:rFonts w:asciiTheme="minorHAnsi" w:hAnsiTheme="minorHAnsi" w:cstheme="minorHAnsi"/>
+          <w:rFonts w:ascii="Calibri" w:hAnsi="Calibri" w:cs="Calibri" w:asciiTheme="minorAscii" w:hAnsiTheme="minorAscii" w:cstheme="minorAscii"/>
           <w:lang w:val="fr-CA"/>
         </w:rPr>
         <w:t xml:space="preserve"> et </w:t>
@@ -1012,11 +1012,11 @@
       <w:proofErr w:type="spellStart"/>
       <w:r>
         <w:rPr>
-          <w:rFonts w:asciiTheme="minorHAnsi" w:hAnsiTheme="minorHAnsi" w:cstheme="minorHAnsi"/>
-          <w:b/>
-          <w:bCs/>
-          <w:i/>
-          <w:iCs/>
+          <w:rFonts w:ascii="Calibri" w:hAnsi="Calibri" w:cs="Calibri" w:asciiTheme="minorAscii" w:hAnsiTheme="minorAscii" w:cstheme="minorAscii"/>
+          <w:b w:val="1"/>
+          <w:bCs w:val="1"/>
+          <w:i w:val="1"/>
+          <w:iCs w:val="1"/>
           <w:lang w:val="fr-CA"/>
         </w:rPr>
         <w:t>Footer</w:t>
@@ -1024,47 +1024,19 @@
       <w:proofErr w:type="spellEnd"/>
       <w:r>
         <w:rPr>
-          <w:rFonts w:asciiTheme="minorHAnsi" w:hAnsiTheme="minorHAnsi" w:cstheme="minorHAnsi"/>
-          <w:i/>
-          <w:iCs/>
+          <w:rFonts w:ascii="Calibri" w:hAnsi="Calibri" w:cs="Calibri" w:asciiTheme="minorAscii" w:hAnsiTheme="minorAscii" w:cstheme="minorAscii"/>
+          <w:i w:val="1"/>
+          <w:iCs w:val="1"/>
           <w:lang w:val="fr-CA"/>
         </w:rPr>
         <w:t xml:space="preserve"> </w:t>
       </w:r>
       <w:r>
         <w:rPr>
-          <w:rFonts w:asciiTheme="minorHAnsi" w:hAnsiTheme="minorHAnsi" w:cstheme="minorHAnsi"/>
-          <w:lang w:val="fr-CA"/>
-        </w:rPr>
-        <w:t xml:space="preserve">permettant </w:t>
-      </w:r>
-      <w:r>
-        <w:rPr>
-          <w:rFonts w:asciiTheme="minorHAnsi" w:hAnsiTheme="minorHAnsi" w:cstheme="minorHAnsi"/>
-          <w:lang w:val="fr-CA"/>
-        </w:rPr>
-        <w:t xml:space="preserve">respectivement d’inclure la partie HTML </w:t>
-      </w:r>
-      <w:r>
-        <w:rPr>
-          <w:rFonts w:asciiTheme="minorHAnsi" w:hAnsiTheme="minorHAnsi" w:cstheme="minorHAnsi"/>
-          <w:lang w:val="fr-CA"/>
-        </w:rPr>
-        <w:t>entête</w:t>
-      </w:r>
-      <w:r>
-        <w:rPr>
-          <w:rFonts w:asciiTheme="minorHAnsi" w:hAnsiTheme="minorHAnsi" w:cstheme="minorHAnsi"/>
-          <w:lang w:val="fr-CA"/>
-        </w:rPr>
-        <w:t xml:space="preserve"> et </w:t>
-      </w:r>
-      <w:r>
-        <w:rPr>
-          <w:rFonts w:asciiTheme="minorHAnsi" w:hAnsiTheme="minorHAnsi" w:cstheme="minorHAnsi"/>
-          <w:lang w:val="fr-CA"/>
-        </w:rPr>
-        <w:t>bas de page du site.</w:t>
+          <w:rFonts w:ascii="Calibri" w:hAnsi="Calibri" w:cs="Calibri" w:asciiTheme="minorAscii" w:hAnsiTheme="minorAscii" w:cstheme="minorAscii"/>
+          <w:lang w:val="fr-CA"/>
+        </w:rPr>
+        <w:t>permettant respectivement d’inclure la partie HTML entête et bas de page du site.</w:t>
       </w:r>
     </w:p>
     <w:p>
@@ -1123,10 +1095,10 @@
       </w:pPr>
       <w:r>
         <w:rPr>
-          <w:rFonts w:cstheme="minorHAnsi"/>
-          <w:lang w:val="fr-CA"/>
-        </w:rPr>
-        <w:t>Si l’utilisateur est déconnecté, alors on affiche uniquement le message ‘Vous n’êtes pas connectes’ suivi du lien ‘Se connecter’ pour que l’utilisateur puisse se connecter.</w:t>
+          <w:rFonts w:cs="Calibri" w:cstheme="minorAscii"/>
+          <w:lang w:val="fr-CA"/>
+        </w:rPr>
+        <w:t>Si l’utilisateur est déconnecté, alors on affiche uniquement le message ‘Vous n’êtes pas connecté’ suivi du lien ‘Se connecter’ pour que l’utilisateur puisse se connecter.</w:t>
       </w:r>
     </w:p>
     <w:p>
@@ -1146,54 +1118,47 @@
           <w:numId w:val="2"/>
         </w:numPr>
         <w:rPr>
+          <w:rFonts w:cs="Calibri" w:cstheme="minorAscii"/>
+          <w:lang w:val="fr-CA"/>
+        </w:rPr>
+      </w:pPr>
+      <w:r>
+        <w:rPr>
+          <w:rFonts w:cs="Calibri" w:cstheme="minorAscii"/>
+          <w:lang w:val="fr-CA"/>
+        </w:rPr>
+        <w:t xml:space="preserve">Si l’utilisateur est connecté, alors le profil de l’utilisateur est présent. Aussi, le libelle ‘Vous êtes connecté’ est affiché pour renseigner à l’utilisateur son statut présent avec le lien de déconnexion pour se déconnecter. </w:t>
+      </w:r>
+    </w:p>
+    <w:p>
+      <w:pPr>
+        <w:pStyle w:val="Paragraphedeliste"/>
+        <w:rPr>
           <w:rFonts w:cstheme="minorHAnsi"/>
           <w:lang w:val="fr-CA"/>
         </w:rPr>
       </w:pPr>
-      <w:r>
-        <w:rPr>
-          <w:rFonts w:cstheme="minorHAnsi"/>
-          <w:lang w:val="fr-CA"/>
-        </w:rPr>
-        <w:t xml:space="preserve">Si l’utilisateur est connecté, alors le profil de l’utilisateur est présente. Aussi, le libelle ‘Vous êtes connectes’ est affiche pour renseigne à l’utilisateur son statut présent avec le lien de déconnexion pour se déconnecter. </w:t>
-      </w:r>
-    </w:p>
-    <w:p>
-      <w:pPr>
-        <w:pStyle w:val="Paragraphedeliste"/>
-        <w:rPr>
-          <w:rFonts w:cstheme="minorHAnsi"/>
-          <w:lang w:val="fr-CA"/>
-        </w:rPr>
-      </w:pPr>
-    </w:p>
-    <w:p>
-      <w:pPr>
-        <w:rPr>
-          <w:rFonts w:asciiTheme="minorHAnsi" w:hAnsiTheme="minorHAnsi"/>
-          <w:lang w:val="fr-CA"/>
-        </w:rPr>
-      </w:pPr>
-      <w:r>
-        <w:rPr>
-          <w:rFonts w:asciiTheme="minorHAnsi" w:hAnsiTheme="minorHAnsi"/>
-          <w:lang w:val="fr-CA"/>
-        </w:rPr>
-        <w:t>Pour se faire, vous devez u</w:t>
-      </w:r>
-      <w:r>
-        <w:rPr>
-          <w:rFonts w:asciiTheme="minorHAnsi" w:hAnsiTheme="minorHAnsi"/>
-          <w:lang w:val="fr-CA"/>
-        </w:rPr>
-        <w:t xml:space="preserve">tiliser la méthode de Hook </w:t>
+    </w:p>
+    <w:p>
+      <w:pPr>
+        <w:rPr>
+          <w:rFonts w:ascii="Calibri" w:hAnsi="Calibri" w:asciiTheme="minorAscii" w:hAnsiTheme="minorAscii"/>
+          <w:lang w:val="fr-CA"/>
+        </w:rPr>
+      </w:pPr>
+      <w:r>
+        <w:rPr>
+          <w:rFonts w:ascii="Calibri" w:hAnsi="Calibri" w:asciiTheme="minorAscii" w:hAnsiTheme="minorAscii"/>
+          <w:lang w:val="fr-CA"/>
+        </w:rPr>
+        <w:t xml:space="preserve">Pour se faire, vous devez utiliser la méthode de Hook </w:t>
       </w:r>
       <w:proofErr w:type="spellStart"/>
       <w:r>
         <w:rPr>
-          <w:rFonts w:asciiTheme="minorHAnsi" w:hAnsiTheme="minorHAnsi"/>
-          <w:i/>
-          <w:iCs/>
+          <w:rFonts w:ascii="Calibri" w:hAnsi="Calibri" w:asciiTheme="minorAscii" w:hAnsiTheme="minorAscii"/>
+          <w:i w:val="1"/>
+          <w:iCs w:val="1"/>
           <w:lang w:val="fr-CA"/>
         </w:rPr>
         <w:t>beforeCreate</w:t>
@@ -1201,185 +1166,62 @@
       <w:proofErr w:type="spellEnd"/>
       <w:r>
         <w:rPr>
-          <w:rFonts w:asciiTheme="minorHAnsi" w:hAnsiTheme="minorHAnsi"/>
-          <w:lang w:val="fr-CA"/>
-        </w:rPr>
-        <w:t xml:space="preserve"> qui vérifiera si un utilisateur est connecté </w:t>
-      </w:r>
-      <w:r>
-        <w:rPr>
-          <w:rFonts w:asciiTheme="minorHAnsi" w:hAnsiTheme="minorHAnsi"/>
-          <w:lang w:val="fr-CA"/>
-        </w:rPr>
-        <w:t>ou non</w:t>
-      </w:r>
-      <w:r>
-        <w:rPr>
-          <w:rFonts w:asciiTheme="minorHAnsi" w:hAnsiTheme="minorHAnsi"/>
-          <w:lang w:val="fr-CA"/>
-        </w:rPr>
-        <w:t xml:space="preserve"> et dont le </w:t>
-      </w:r>
-      <w:r>
-        <w:rPr>
-          <w:rFonts w:asciiTheme="minorHAnsi" w:hAnsiTheme="minorHAnsi"/>
-          <w:lang w:val="fr-CA"/>
-        </w:rPr>
-        <w:t>comportement se</w:t>
-      </w:r>
-      <w:r>
-        <w:rPr>
-          <w:rFonts w:asciiTheme="minorHAnsi" w:hAnsiTheme="minorHAnsi"/>
-          <w:lang w:val="fr-CA"/>
-        </w:rPr>
-        <w:t xml:space="preserve"> </w:t>
-      </w:r>
-      <w:r>
-        <w:rPr>
-          <w:rFonts w:asciiTheme="minorHAnsi" w:hAnsiTheme="minorHAnsi"/>
-          <w:lang w:val="fr-CA"/>
-        </w:rPr>
-        <w:t>conform</w:t>
-      </w:r>
-      <w:r>
-        <w:rPr>
-          <w:rFonts w:asciiTheme="minorHAnsi" w:hAnsiTheme="minorHAnsi"/>
-          <w:lang w:val="fr-CA"/>
-        </w:rPr>
-        <w:t xml:space="preserve">e </w:t>
+          <w:rFonts w:ascii="Calibri" w:hAnsi="Calibri" w:asciiTheme="minorAscii" w:hAnsiTheme="minorAscii"/>
+          <w:lang w:val="fr-CA"/>
+        </w:rPr>
+        <w:t xml:space="preserve"> qui vérifiera si un utilisateur est connecté ou non et dont le comportement se conforme à ce qui est décrit au paragraphe précèdent. Ceci peut se simuler avec un booléen </w:t>
       </w:r>
       <w:proofErr w:type="spellStart"/>
-      <w:proofErr w:type="gramStart"/>
-      <w:r>
-        <w:rPr>
-          <w:rFonts w:asciiTheme="minorHAnsi" w:hAnsiTheme="minorHAnsi"/>
-          <w:lang w:val="fr-CA"/>
-        </w:rPr>
-        <w:t>a</w:t>
+      <w:r>
+        <w:rPr>
+          <w:rFonts w:ascii="Calibri" w:hAnsi="Calibri" w:asciiTheme="minorAscii" w:hAnsiTheme="minorAscii"/>
+          <w:i w:val="1"/>
+          <w:iCs w:val="1"/>
+          <w:lang w:val="fr-CA"/>
+        </w:rPr>
+        <w:t>loggedIn</w:t>
       </w:r>
       <w:proofErr w:type="spellEnd"/>
-      <w:proofErr w:type="gramEnd"/>
-      <w:r>
-        <w:rPr>
-          <w:rFonts w:asciiTheme="minorHAnsi" w:hAnsiTheme="minorHAnsi"/>
-          <w:lang w:val="fr-CA"/>
-        </w:rPr>
-        <w:t xml:space="preserve"> ce qui est</w:t>
-      </w:r>
-      <w:r>
-        <w:rPr>
-          <w:rFonts w:asciiTheme="minorHAnsi" w:hAnsiTheme="minorHAnsi"/>
-          <w:lang w:val="fr-CA"/>
-        </w:rPr>
-        <w:t xml:space="preserve"> </w:t>
-      </w:r>
-      <w:r>
-        <w:rPr>
-          <w:rFonts w:asciiTheme="minorHAnsi" w:hAnsiTheme="minorHAnsi"/>
-          <w:lang w:val="fr-CA"/>
-        </w:rPr>
-        <w:t>décrit</w:t>
-      </w:r>
-      <w:r>
-        <w:rPr>
-          <w:rFonts w:asciiTheme="minorHAnsi" w:hAnsiTheme="minorHAnsi"/>
-          <w:lang w:val="fr-CA"/>
-        </w:rPr>
-        <w:t xml:space="preserve"> au paragraphe </w:t>
-      </w:r>
-      <w:r>
-        <w:rPr>
-          <w:rFonts w:asciiTheme="minorHAnsi" w:hAnsiTheme="minorHAnsi"/>
-          <w:lang w:val="fr-CA"/>
-        </w:rPr>
-        <w:t>précèdent</w:t>
-      </w:r>
-      <w:r>
-        <w:rPr>
-          <w:rFonts w:asciiTheme="minorHAnsi" w:hAnsiTheme="minorHAnsi"/>
-          <w:lang w:val="fr-CA"/>
-        </w:rPr>
-        <w:t>.</w:t>
-      </w:r>
-      <w:r>
-        <w:rPr>
-          <w:rFonts w:asciiTheme="minorHAnsi" w:hAnsiTheme="minorHAnsi"/>
-          <w:lang w:val="fr-CA"/>
-        </w:rPr>
-        <w:t xml:space="preserve"> Ceci peut se simuler </w:t>
-      </w:r>
-      <w:r>
-        <w:rPr>
-          <w:rFonts w:asciiTheme="minorHAnsi" w:hAnsiTheme="minorHAnsi"/>
-          <w:lang w:val="fr-CA"/>
-        </w:rPr>
-        <w:t xml:space="preserve">avec un booléen </w:t>
+      <w:r>
+        <w:rPr>
+          <w:rFonts w:ascii="Calibri" w:hAnsi="Calibri" w:asciiTheme="minorAscii" w:hAnsiTheme="minorAscii"/>
+          <w:lang w:val="fr-CA"/>
+        </w:rPr>
+        <w:t xml:space="preserve"> ayant la valeur </w:t>
       </w:r>
       <w:proofErr w:type="spellStart"/>
       <w:r>
         <w:rPr>
-          <w:rFonts w:asciiTheme="minorHAnsi" w:hAnsiTheme="minorHAnsi"/>
-          <w:i/>
-          <w:iCs/>
-          <w:lang w:val="fr-CA"/>
-        </w:rPr>
-        <w:t>loggedIn</w:t>
+          <w:rFonts w:ascii="Calibri" w:hAnsi="Calibri" w:asciiTheme="minorAscii" w:hAnsiTheme="minorAscii"/>
+          <w:i w:val="1"/>
+          <w:iCs w:val="1"/>
+          <w:lang w:val="fr-CA"/>
+        </w:rPr>
+        <w:t>true</w:t>
       </w:r>
       <w:proofErr w:type="spellEnd"/>
       <w:r>
         <w:rPr>
-          <w:rFonts w:asciiTheme="minorHAnsi" w:hAnsiTheme="minorHAnsi"/>
-          <w:lang w:val="fr-CA"/>
-        </w:rPr>
-        <w:t xml:space="preserve"> </w:t>
-      </w:r>
-      <w:r>
-        <w:rPr>
-          <w:rFonts w:asciiTheme="minorHAnsi" w:hAnsiTheme="minorHAnsi"/>
-          <w:lang w:val="fr-CA"/>
-        </w:rPr>
-        <w:t xml:space="preserve">ayant la valeur </w:t>
-      </w:r>
-      <w:proofErr w:type="spellStart"/>
-      <w:r>
-        <w:rPr>
-          <w:rFonts w:asciiTheme="minorHAnsi" w:hAnsiTheme="minorHAnsi"/>
-          <w:i/>
-          <w:iCs/>
-          <w:lang w:val="fr-CA"/>
-        </w:rPr>
-        <w:t>true</w:t>
-      </w:r>
-      <w:proofErr w:type="spellEnd"/>
-      <w:r>
-        <w:rPr>
-          <w:rFonts w:asciiTheme="minorHAnsi" w:hAnsiTheme="minorHAnsi"/>
+          <w:rFonts w:ascii="Calibri" w:hAnsi="Calibri" w:asciiTheme="minorAscii" w:hAnsiTheme="minorAscii"/>
           <w:lang w:val="fr-CA"/>
         </w:rPr>
         <w:t xml:space="preserve"> ou </w:t>
       </w:r>
       <w:r>
         <w:rPr>
-          <w:rFonts w:asciiTheme="minorHAnsi" w:hAnsiTheme="minorHAnsi"/>
-          <w:i/>
-          <w:iCs/>
+          <w:rFonts w:ascii="Calibri" w:hAnsi="Calibri" w:asciiTheme="minorAscii" w:hAnsiTheme="minorAscii"/>
+          <w:i w:val="1"/>
+          <w:iCs w:val="1"/>
           <w:lang w:val="fr-CA"/>
         </w:rPr>
         <w:t>false</w:t>
       </w:r>
       <w:r>
         <w:rPr>
-          <w:rFonts w:asciiTheme="minorHAnsi" w:hAnsiTheme="minorHAnsi"/>
-          <w:lang w:val="fr-CA"/>
-        </w:rPr>
-        <w:t xml:space="preserve"> pour savoir s’il est connecté ou non</w:t>
-      </w:r>
-      <w:r>
-        <w:rPr>
-          <w:rFonts w:asciiTheme="minorHAnsi" w:hAnsiTheme="minorHAnsi"/>
-          <w:lang w:val="fr-CA"/>
-        </w:rPr>
-        <w:t>.</w:t>
+          <w:rFonts w:ascii="Calibri" w:hAnsi="Calibri" w:asciiTheme="minorAscii" w:hAnsiTheme="minorAscii"/>
+          <w:lang w:val="fr-CA"/>
+        </w:rPr>
+        <w:t xml:space="preserve"> pour savoir s’il est connecté ou non.</w:t>
       </w:r>
     </w:p>
     <w:p>
@@ -1399,7 +1241,7 @@
           <w:lang w:val="fr-CA"/>
         </w:rPr>
       </w:pPr>
-      <w:bookmarkStart w:id="2" w:name="_Toc65671522"/>
+      <w:bookmarkStart w:name="_Toc65671522" w:id="2"/>
       <w:r>
         <w:rPr>
           <w:rFonts w:asciiTheme="minorHAnsi" w:hAnsiTheme="minorHAnsi"/>
@@ -1456,7 +1298,7 @@
           <w:lang w:val="fr-CA"/>
         </w:rPr>
       </w:pPr>
-      <w:bookmarkStart w:id="3" w:name="_Toc65671523"/>
+      <w:bookmarkStart w:name="_Toc65671523" w:id="3"/>
       <w:r>
         <w:rPr>
           <w:rFonts w:asciiTheme="minorHAnsi" w:hAnsiTheme="minorHAnsi"/>
@@ -1582,7 +1424,7 @@
           <w:u w:val="single"/>
         </w:rPr>
       </w:pPr>
-      <w:bookmarkStart w:id="4" w:name="_Toc65671524"/>
+      <w:bookmarkStart w:name="_Toc65671524" w:id="4"/>
       <w:r>
         <w:rPr>
           <w:u w:val="single"/>
@@ -1683,7 +1525,7 @@
           <w:u w:val="single"/>
         </w:rPr>
       </w:pPr>
-      <w:bookmarkStart w:id="5" w:name="_Toc65671525"/>
+      <w:bookmarkStart w:name="_Toc65671525" w:id="5"/>
       <w:r>
         <w:rPr>
           <w:u w:val="single"/>
@@ -1763,13 +1605,12 @@
           <w:u w:val="single"/>
         </w:rPr>
       </w:pPr>
-      <w:bookmarkStart w:id="6" w:name="_Toc65671526"/>
-      <w:r>
-        <w:rPr>
-          <w:u w:val="single"/>
-        </w:rPr>
-        <w:lastRenderedPageBreak/>
-        <w:t>Traduction des libelles du site web</w:t>
+      <w:bookmarkStart w:name="_Toc65671526" w:id="6"/>
+      <w:r>
+        <w:rPr>
+          <w:u w:val="single"/>
+        </w:rPr>
+        <w:t>Traduction des libellés du site web</w:t>
       </w:r>
       <w:bookmarkEnd w:id="6"/>
     </w:p>
@@ -1900,7 +1741,7 @@
       </w:pPr>
     </w:p>
     <w:sectPr>
-      <w:pgSz w:w="12240" w:h="15840"/>
+      <w:pgSz w:w="12240" w:h="15840" w:orient="portrait"/>
       <w:pgMar w:top="1440" w:right="1440" w:bottom="1440" w:left="1440" w:header="708" w:footer="708" w:gutter="0"/>
       <w:cols w:space="708"/>
       <w:docGrid w:linePitch="360"/>
@@ -1924,7 +1765,7 @@
         <w:ind w:left="720" w:hanging="360"/>
       </w:pPr>
       <w:rPr>
-        <w:rFonts w:ascii="Calibri" w:eastAsiaTheme="minorHAnsi" w:hAnsi="Calibri" w:cstheme="minorHAnsi" w:hint="default"/>
+        <w:rFonts w:hint="default" w:ascii="Calibri" w:hAnsi="Calibri" w:eastAsiaTheme="minorHAnsi" w:cstheme="minorHAnsi"/>
       </w:rPr>
     </w:lvl>
     <w:lvl w:ilvl="1" w:tplc="10090003" w:tentative="1">
@@ -1936,7 +1777,7 @@
         <w:ind w:left="1440" w:hanging="360"/>
       </w:pPr>
       <w:rPr>
-        <w:rFonts w:ascii="Courier New" w:hAnsi="Courier New" w:cs="Courier New" w:hint="default"/>
+        <w:rFonts w:hint="default" w:ascii="Courier New" w:hAnsi="Courier New" w:cs="Courier New"/>
       </w:rPr>
     </w:lvl>
     <w:lvl w:ilvl="2" w:tplc="10090005" w:tentative="1">
@@ -1948,7 +1789,7 @@
         <w:ind w:left="2160" w:hanging="360"/>
       </w:pPr>
       <w:rPr>
-        <w:rFonts w:ascii="Wingdings" w:hAnsi="Wingdings" w:hint="default"/>
+        <w:rFonts w:hint="default" w:ascii="Wingdings" w:hAnsi="Wingdings"/>
       </w:rPr>
     </w:lvl>
     <w:lvl w:ilvl="3" w:tplc="10090001" w:tentative="1">
@@ -1960,7 +1801,7 @@
         <w:ind w:left="2880" w:hanging="360"/>
       </w:pPr>
       <w:rPr>
-        <w:rFonts w:ascii="Symbol" w:hAnsi="Symbol" w:hint="default"/>
+        <w:rFonts w:hint="default" w:ascii="Symbol" w:hAnsi="Symbol"/>
       </w:rPr>
     </w:lvl>
     <w:lvl w:ilvl="4" w:tplc="10090003" w:tentative="1">
@@ -1972,7 +1813,7 @@
         <w:ind w:left="3600" w:hanging="360"/>
       </w:pPr>
       <w:rPr>
-        <w:rFonts w:ascii="Courier New" w:hAnsi="Courier New" w:cs="Courier New" w:hint="default"/>
+        <w:rFonts w:hint="default" w:ascii="Courier New" w:hAnsi="Courier New" w:cs="Courier New"/>
       </w:rPr>
     </w:lvl>
     <w:lvl w:ilvl="5" w:tplc="10090005" w:tentative="1">
@@ -1984,7 +1825,7 @@
         <w:ind w:left="4320" w:hanging="360"/>
       </w:pPr>
       <w:rPr>
-        <w:rFonts w:ascii="Wingdings" w:hAnsi="Wingdings" w:hint="default"/>
+        <w:rFonts w:hint="default" w:ascii="Wingdings" w:hAnsi="Wingdings"/>
       </w:rPr>
     </w:lvl>
     <w:lvl w:ilvl="6" w:tplc="10090001" w:tentative="1">
@@ -1996,7 +1837,7 @@
         <w:ind w:left="5040" w:hanging="360"/>
       </w:pPr>
       <w:rPr>
-        <w:rFonts w:ascii="Symbol" w:hAnsi="Symbol" w:hint="default"/>
+        <w:rFonts w:hint="default" w:ascii="Symbol" w:hAnsi="Symbol"/>
       </w:rPr>
     </w:lvl>
     <w:lvl w:ilvl="7" w:tplc="10090003" w:tentative="1">
@@ -2008,7 +1849,7 @@
         <w:ind w:left="5760" w:hanging="360"/>
       </w:pPr>
       <w:rPr>
-        <w:rFonts w:ascii="Courier New" w:hAnsi="Courier New" w:cs="Courier New" w:hint="default"/>
+        <w:rFonts w:hint="default" w:ascii="Courier New" w:hAnsi="Courier New" w:cs="Courier New"/>
       </w:rPr>
     </w:lvl>
     <w:lvl w:ilvl="8" w:tplc="10090005" w:tentative="1">
@@ -2020,7 +1861,7 @@
         <w:ind w:left="6480" w:hanging="360"/>
       </w:pPr>
       <w:rPr>
-        <w:rFonts w:ascii="Wingdings" w:hAnsi="Wingdings" w:hint="default"/>
+        <w:rFonts w:hint="default" w:ascii="Wingdings" w:hAnsi="Wingdings"/>
       </w:rPr>
     </w:lvl>
   </w:abstractNum>
@@ -2036,7 +1877,7 @@
         <w:ind w:left="720" w:hanging="360"/>
       </w:pPr>
       <w:rPr>
-        <w:rFonts w:ascii="Calibri" w:eastAsiaTheme="minorHAnsi" w:hAnsi="Calibri" w:cs="Calibri" w:hint="default"/>
+        <w:rFonts w:hint="default" w:ascii="Calibri" w:hAnsi="Calibri" w:cs="Calibri" w:eastAsiaTheme="minorHAnsi"/>
       </w:rPr>
     </w:lvl>
     <w:lvl w:ilvl="1" w:tplc="10090003" w:tentative="1">
@@ -2048,7 +1889,7 @@
         <w:ind w:left="1440" w:hanging="360"/>
       </w:pPr>
       <w:rPr>
-        <w:rFonts w:ascii="Courier New" w:hAnsi="Courier New" w:cs="Courier New" w:hint="default"/>
+        <w:rFonts w:hint="default" w:ascii="Courier New" w:hAnsi="Courier New" w:cs="Courier New"/>
       </w:rPr>
     </w:lvl>
     <w:lvl w:ilvl="2" w:tplc="10090005" w:tentative="1">
@@ -2060,7 +1901,7 @@
         <w:ind w:left="2160" w:hanging="360"/>
       </w:pPr>
       <w:rPr>
-        <w:rFonts w:ascii="Wingdings" w:hAnsi="Wingdings" w:hint="default"/>
+        <w:rFonts w:hint="default" w:ascii="Wingdings" w:hAnsi="Wingdings"/>
       </w:rPr>
     </w:lvl>
     <w:lvl w:ilvl="3" w:tplc="10090001" w:tentative="1">
@@ -2072,7 +1913,7 @@
         <w:ind w:left="2880" w:hanging="360"/>
       </w:pPr>
       <w:rPr>
-        <w:rFonts w:ascii="Symbol" w:hAnsi="Symbol" w:hint="default"/>
+        <w:rFonts w:hint="default" w:ascii="Symbol" w:hAnsi="Symbol"/>
       </w:rPr>
     </w:lvl>
     <w:lvl w:ilvl="4" w:tplc="10090003" w:tentative="1">
@@ -2084,7 +1925,7 @@
         <w:ind w:left="3600" w:hanging="360"/>
       </w:pPr>
       <w:rPr>
-        <w:rFonts w:ascii="Courier New" w:hAnsi="Courier New" w:cs="Courier New" w:hint="default"/>
+        <w:rFonts w:hint="default" w:ascii="Courier New" w:hAnsi="Courier New" w:cs="Courier New"/>
       </w:rPr>
     </w:lvl>
     <w:lvl w:ilvl="5" w:tplc="10090005" w:tentative="1">
@@ -2096,7 +1937,7 @@
         <w:ind w:left="4320" w:hanging="360"/>
       </w:pPr>
       <w:rPr>
-        <w:rFonts w:ascii="Wingdings" w:hAnsi="Wingdings" w:hint="default"/>
+        <w:rFonts w:hint="default" w:ascii="Wingdings" w:hAnsi="Wingdings"/>
       </w:rPr>
     </w:lvl>
     <w:lvl w:ilvl="6" w:tplc="10090001" w:tentative="1">
@@ -2108,7 +1949,7 @@
         <w:ind w:left="5040" w:hanging="360"/>
       </w:pPr>
       <w:rPr>
-        <w:rFonts w:ascii="Symbol" w:hAnsi="Symbol" w:hint="default"/>
+        <w:rFonts w:hint="default" w:ascii="Symbol" w:hAnsi="Symbol"/>
       </w:rPr>
     </w:lvl>
     <w:lvl w:ilvl="7" w:tplc="10090003" w:tentative="1">
@@ -2120,7 +1961,7 @@
         <w:ind w:left="5760" w:hanging="360"/>
       </w:pPr>
       <w:rPr>
-        <w:rFonts w:ascii="Courier New" w:hAnsi="Courier New" w:cs="Courier New" w:hint="default"/>
+        <w:rFonts w:hint="default" w:ascii="Courier New" w:hAnsi="Courier New" w:cs="Courier New"/>
       </w:rPr>
     </w:lvl>
     <w:lvl w:ilvl="8" w:tplc="10090005" w:tentative="1">
@@ -2132,7 +1973,7 @@
         <w:ind w:left="6480" w:hanging="360"/>
       </w:pPr>
       <w:rPr>
-        <w:rFonts w:ascii="Wingdings" w:hAnsi="Wingdings" w:hint="default"/>
+        <w:rFonts w:hint="default" w:ascii="Wingdings" w:hAnsi="Wingdings"/>
       </w:rPr>
     </w:lvl>
   </w:abstractNum>
@@ -2150,7 +1991,7 @@
   <w:docDefaults>
     <w:rPrDefault>
       <w:rPr>
-        <w:rFonts w:asciiTheme="minorHAnsi" w:eastAsiaTheme="minorHAnsi" w:hAnsiTheme="minorHAnsi" w:cstheme="minorBidi"/>
+        <w:rFonts w:asciiTheme="minorHAnsi" w:hAnsiTheme="minorHAnsi" w:eastAsiaTheme="minorHAnsi" w:cstheme="minorBidi"/>
         <w:sz w:val="22"/>
         <w:szCs w:val="22"/>
         <w:lang w:val="en-CA" w:eastAsia="en-US" w:bidi="ar-SA"/>
@@ -2165,14 +2006,14 @@
   <w:latentStyles w:defLockedState="0" w:defUIPriority="99" w:defSemiHidden="0" w:defUnhideWhenUsed="0" w:defQFormat="0" w:count="376">
     <w:lsdException w:name="Normal" w:uiPriority="0" w:qFormat="1"/>
     <w:lsdException w:name="heading 1" w:uiPriority="9" w:qFormat="1"/>
-    <w:lsdException w:name="heading 2" w:semiHidden="1" w:uiPriority="9" w:unhideWhenUsed="1" w:qFormat="1"/>
-    <w:lsdException w:name="heading 3" w:semiHidden="1" w:uiPriority="9" w:unhideWhenUsed="1" w:qFormat="1"/>
-    <w:lsdException w:name="heading 4" w:semiHidden="1" w:uiPriority="9" w:unhideWhenUsed="1" w:qFormat="1"/>
-    <w:lsdException w:name="heading 5" w:semiHidden="1" w:uiPriority="9" w:unhideWhenUsed="1" w:qFormat="1"/>
-    <w:lsdException w:name="heading 6" w:semiHidden="1" w:uiPriority="9" w:unhideWhenUsed="1" w:qFormat="1"/>
-    <w:lsdException w:name="heading 7" w:semiHidden="1" w:uiPriority="9" w:unhideWhenUsed="1" w:qFormat="1"/>
-    <w:lsdException w:name="heading 8" w:semiHidden="1" w:uiPriority="9" w:unhideWhenUsed="1" w:qFormat="1"/>
-    <w:lsdException w:name="heading 9" w:semiHidden="1" w:uiPriority="9" w:unhideWhenUsed="1" w:qFormat="1"/>
+    <w:lsdException w:name="heading 2" w:uiPriority="9" w:semiHidden="1" w:unhideWhenUsed="1" w:qFormat="1"/>
+    <w:lsdException w:name="heading 3" w:uiPriority="9" w:semiHidden="1" w:unhideWhenUsed="1" w:qFormat="1"/>
+    <w:lsdException w:name="heading 4" w:uiPriority="9" w:semiHidden="1" w:unhideWhenUsed="1" w:qFormat="1"/>
+    <w:lsdException w:name="heading 5" w:uiPriority="9" w:semiHidden="1" w:unhideWhenUsed="1" w:qFormat="1"/>
+    <w:lsdException w:name="heading 6" w:uiPriority="9" w:semiHidden="1" w:unhideWhenUsed="1" w:qFormat="1"/>
+    <w:lsdException w:name="heading 7" w:uiPriority="9" w:semiHidden="1" w:unhideWhenUsed="1" w:qFormat="1"/>
+    <w:lsdException w:name="heading 8" w:uiPriority="9" w:semiHidden="1" w:unhideWhenUsed="1" w:qFormat="1"/>
+    <w:lsdException w:name="heading 9" w:uiPriority="9" w:semiHidden="1" w:unhideWhenUsed="1" w:qFormat="1"/>
     <w:lsdException w:name="index 1" w:semiHidden="1" w:unhideWhenUsed="1"/>
     <w:lsdException w:name="index 2" w:semiHidden="1" w:unhideWhenUsed="1"/>
     <w:lsdException w:name="index 3" w:semiHidden="1" w:unhideWhenUsed="1"/>
@@ -2182,22 +2023,22 @@
     <w:lsdException w:name="index 7" w:semiHidden="1" w:unhideWhenUsed="1"/>
     <w:lsdException w:name="index 8" w:semiHidden="1" w:unhideWhenUsed="1"/>
     <w:lsdException w:name="index 9" w:semiHidden="1" w:unhideWhenUsed="1"/>
-    <w:lsdException w:name="toc 1" w:semiHidden="1" w:uiPriority="39" w:unhideWhenUsed="1"/>
-    <w:lsdException w:name="toc 2" w:semiHidden="1" w:uiPriority="39" w:unhideWhenUsed="1"/>
-    <w:lsdException w:name="toc 3" w:semiHidden="1" w:uiPriority="39" w:unhideWhenUsed="1"/>
-    <w:lsdException w:name="toc 4" w:semiHidden="1" w:uiPriority="39" w:unhideWhenUsed="1"/>
-    <w:lsdException w:name="toc 5" w:semiHidden="1" w:uiPriority="39" w:unhideWhenUsed="1"/>
-    <w:lsdException w:name="toc 6" w:semiHidden="1" w:uiPriority="39" w:unhideWhenUsed="1"/>
-    <w:lsdException w:name="toc 7" w:semiHidden="1" w:uiPriority="39" w:unhideWhenUsed="1"/>
-    <w:lsdException w:name="toc 8" w:semiHidden="1" w:uiPriority="39" w:unhideWhenUsed="1"/>
-    <w:lsdException w:name="toc 9" w:semiHidden="1" w:uiPriority="39" w:unhideWhenUsed="1"/>
+    <w:lsdException w:name="toc 1" w:uiPriority="39" w:semiHidden="1" w:unhideWhenUsed="1"/>
+    <w:lsdException w:name="toc 2" w:uiPriority="39" w:semiHidden="1" w:unhideWhenUsed="1"/>
+    <w:lsdException w:name="toc 3" w:uiPriority="39" w:semiHidden="1" w:unhideWhenUsed="1"/>
+    <w:lsdException w:name="toc 4" w:uiPriority="39" w:semiHidden="1" w:unhideWhenUsed="1"/>
+    <w:lsdException w:name="toc 5" w:uiPriority="39" w:semiHidden="1" w:unhideWhenUsed="1"/>
+    <w:lsdException w:name="toc 6" w:uiPriority="39" w:semiHidden="1" w:unhideWhenUsed="1"/>
+    <w:lsdException w:name="toc 7" w:uiPriority="39" w:semiHidden="1" w:unhideWhenUsed="1"/>
+    <w:lsdException w:name="toc 8" w:uiPriority="39" w:semiHidden="1" w:unhideWhenUsed="1"/>
+    <w:lsdException w:name="toc 9" w:uiPriority="39" w:semiHidden="1" w:unhideWhenUsed="1"/>
     <w:lsdException w:name="Normal Indent" w:semiHidden="1" w:unhideWhenUsed="1"/>
     <w:lsdException w:name="footnote text" w:semiHidden="1" w:unhideWhenUsed="1"/>
     <w:lsdException w:name="annotation text" w:semiHidden="1" w:unhideWhenUsed="1"/>
     <w:lsdException w:name="header" w:semiHidden="1" w:unhideWhenUsed="1"/>
     <w:lsdException w:name="footer" w:semiHidden="1" w:unhideWhenUsed="1"/>
     <w:lsdException w:name="index heading" w:semiHidden="1" w:unhideWhenUsed="1"/>
-    <w:lsdException w:name="caption" w:semiHidden="1" w:uiPriority="35" w:unhideWhenUsed="1" w:qFormat="1"/>
+    <w:lsdException w:name="caption" w:uiPriority="35" w:semiHidden="1" w:unhideWhenUsed="1" w:qFormat="1"/>
     <w:lsdException w:name="table of figures" w:semiHidden="1" w:unhideWhenUsed="1"/>
     <w:lsdException w:name="envelope address" w:semiHidden="1" w:unhideWhenUsed="1"/>
     <w:lsdException w:name="envelope return" w:semiHidden="1" w:unhideWhenUsed="1"/>
@@ -2228,7 +2069,7 @@
     <w:lsdException w:name="Title" w:uiPriority="10" w:qFormat="1"/>
     <w:lsdException w:name="Closing" w:semiHidden="1" w:unhideWhenUsed="1"/>
     <w:lsdException w:name="Signature" w:semiHidden="1" w:unhideWhenUsed="1"/>
-    <w:lsdException w:name="Default Paragraph Font" w:semiHidden="1" w:uiPriority="1" w:unhideWhenUsed="1"/>
+    <w:lsdException w:name="Default Paragraph Font" w:uiPriority="1" w:semiHidden="1" w:unhideWhenUsed="1"/>
     <w:lsdException w:name="Body Text" w:semiHidden="1" w:unhideWhenUsed="1"/>
     <w:lsdException w:name="Body Text Indent" w:semiHidden="1" w:unhideWhenUsed="1"/>
     <w:lsdException w:name="List Continue" w:semiHidden="1" w:unhideWhenUsed="1"/>
@@ -2428,8 +2269,8 @@
     <w:lsdException w:name="Subtle Reference" w:uiPriority="31" w:qFormat="1"/>
     <w:lsdException w:name="Intense Reference" w:uiPriority="32" w:qFormat="1"/>
     <w:lsdException w:name="Book Title" w:uiPriority="33" w:qFormat="1"/>
-    <w:lsdException w:name="Bibliography" w:semiHidden="1" w:uiPriority="37" w:unhideWhenUsed="1"/>
-    <w:lsdException w:name="TOC Heading" w:semiHidden="1" w:uiPriority="39" w:unhideWhenUsed="1" w:qFormat="1"/>
+    <w:lsdException w:name="Bibliography" w:uiPriority="37" w:semiHidden="1" w:unhideWhenUsed="1"/>
+    <w:lsdException w:name="TOC Heading" w:uiPriority="39" w:semiHidden="1" w:unhideWhenUsed="1" w:qFormat="1"/>
     <w:lsdException w:name="Plain Table 1" w:uiPriority="41"/>
     <w:lsdException w:name="Plain Table 2" w:uiPriority="42"/>
     <w:lsdException w:name="Plain Table 3" w:uiPriority="43"/>
@@ -2540,7 +2381,7 @@
     <w:lsdException w:name="Unresolved Mention" w:semiHidden="1" w:unhideWhenUsed="1"/>
     <w:lsdException w:name="Smart Link" w:semiHidden="1" w:unhideWhenUsed="1"/>
   </w:latentStyles>
-  <w:style w:type="paragraph" w:default="1" w:styleId="Normal">
+  <w:style w:type="paragraph" w:styleId="Normal" w:default="1">
     <w:name w:val="Normal"/>
     <w:qFormat/>
     <w:rsid w:val="004A38A3"/>
@@ -2548,7 +2389,7 @@
       <w:spacing w:after="0" w:line="276" w:lineRule="auto"/>
     </w:pPr>
     <w:rPr>
-      <w:rFonts w:ascii="Arial" w:eastAsia="Arial" w:hAnsi="Arial" w:cs="Arial"/>
+      <w:rFonts w:ascii="Arial" w:hAnsi="Arial" w:eastAsia="Arial" w:cs="Arial"/>
       <w:lang w:val="en-GB" w:eastAsia="en-CA"/>
     </w:rPr>
   </w:style>
@@ -2567,7 +2408,7 @@
       <w:outlineLvl w:val="0"/>
     </w:pPr>
     <w:rPr>
-      <w:rFonts w:asciiTheme="majorHAnsi" w:eastAsiaTheme="majorEastAsia" w:hAnsiTheme="majorHAnsi" w:cstheme="majorBidi"/>
+      <w:rFonts w:asciiTheme="majorHAnsi" w:hAnsiTheme="majorHAnsi" w:eastAsiaTheme="majorEastAsia" w:cstheme="majorBidi"/>
       <w:color w:val="2F5496" w:themeColor="accent1" w:themeShade="BF"/>
       <w:sz w:val="32"/>
       <w:szCs w:val="32"/>
@@ -2590,7 +2431,7 @@
       <w:outlineLvl w:val="1"/>
     </w:pPr>
     <w:rPr>
-      <w:rFonts w:asciiTheme="majorHAnsi" w:eastAsiaTheme="majorEastAsia" w:hAnsiTheme="majorHAnsi" w:cstheme="majorBidi"/>
+      <w:rFonts w:asciiTheme="majorHAnsi" w:hAnsiTheme="majorHAnsi" w:eastAsiaTheme="majorEastAsia" w:cstheme="majorBidi"/>
       <w:color w:val="2F5496" w:themeColor="accent1" w:themeShade="BF"/>
       <w:sz w:val="26"/>
       <w:szCs w:val="26"/>
@@ -2613,19 +2454,19 @@
       <w:outlineLvl w:val="2"/>
     </w:pPr>
     <w:rPr>
-      <w:rFonts w:asciiTheme="majorHAnsi" w:eastAsiaTheme="majorEastAsia" w:hAnsiTheme="majorHAnsi" w:cstheme="majorBidi"/>
+      <w:rFonts w:asciiTheme="majorHAnsi" w:hAnsiTheme="majorHAnsi" w:eastAsiaTheme="majorEastAsia" w:cstheme="majorBidi"/>
       <w:color w:val="1F3763" w:themeColor="accent1" w:themeShade="7F"/>
       <w:sz w:val="24"/>
       <w:szCs w:val="24"/>
       <w:lang w:val="en-CA" w:eastAsia="en-US"/>
     </w:rPr>
   </w:style>
-  <w:style w:type="character" w:default="1" w:styleId="Policepardfaut">
+  <w:style w:type="character" w:styleId="Policepardfaut" w:default="1">
     <w:name w:val="Default Paragraph Font"/>
     <w:uiPriority w:val="1"/>
     <w:unhideWhenUsed/>
   </w:style>
-  <w:style w:type="table" w:default="1" w:styleId="TableauNormal">
+  <w:style w:type="table" w:styleId="TableauNormal" w:default="1">
     <w:name w:val="Normal Table"/>
     <w:uiPriority w:val="99"/>
     <w:semiHidden/>
@@ -2640,7 +2481,7 @@
       </w:tblCellMar>
     </w:tblPr>
   </w:style>
-  <w:style w:type="numbering" w:default="1" w:styleId="Aucuneliste">
+  <w:style w:type="numbering" w:styleId="Aucuneliste" w:default="1">
     <w:name w:val="No List"/>
     <w:uiPriority w:val="99"/>
     <w:semiHidden/>
@@ -2658,7 +2499,7 @@
       <w:contextualSpacing/>
     </w:pPr>
     <w:rPr>
-      <w:rFonts w:asciiTheme="minorHAnsi" w:eastAsiaTheme="minorHAnsi" w:hAnsiTheme="minorHAnsi" w:cstheme="minorBidi"/>
+      <w:rFonts w:asciiTheme="minorHAnsi" w:hAnsiTheme="minorHAnsi" w:eastAsiaTheme="minorHAnsi" w:cstheme="minorBidi"/>
       <w:lang w:val="en-CA" w:eastAsia="en-US"/>
     </w:rPr>
   </w:style>
@@ -2697,40 +2538,40 @@
       <w:shd w:val="clear" w:color="auto" w:fill="E1DFDD"/>
     </w:rPr>
   </w:style>
-  <w:style w:type="character" w:customStyle="1" w:styleId="Titre1Car">
+  <w:style w:type="character" w:styleId="Titre1Car" w:customStyle="1">
     <w:name w:val="Titre 1 Car"/>
     <w:basedOn w:val="Policepardfaut"/>
     <w:link w:val="Titre1"/>
     <w:uiPriority w:val="9"/>
     <w:rsid w:val="003A493D"/>
     <w:rPr>
-      <w:rFonts w:asciiTheme="majorHAnsi" w:eastAsiaTheme="majorEastAsia" w:hAnsiTheme="majorHAnsi" w:cstheme="majorBidi"/>
+      <w:rFonts w:asciiTheme="majorHAnsi" w:hAnsiTheme="majorHAnsi" w:eastAsiaTheme="majorEastAsia" w:cstheme="majorBidi"/>
       <w:color w:val="2F5496" w:themeColor="accent1" w:themeShade="BF"/>
       <w:sz w:val="32"/>
       <w:szCs w:val="32"/>
     </w:rPr>
   </w:style>
-  <w:style w:type="character" w:customStyle="1" w:styleId="Titre2Car">
+  <w:style w:type="character" w:styleId="Titre2Car" w:customStyle="1">
     <w:name w:val="Titre 2 Car"/>
     <w:basedOn w:val="Policepardfaut"/>
     <w:link w:val="Titre2"/>
     <w:uiPriority w:val="9"/>
     <w:rsid w:val="003A493D"/>
     <w:rPr>
-      <w:rFonts w:asciiTheme="majorHAnsi" w:eastAsiaTheme="majorEastAsia" w:hAnsiTheme="majorHAnsi" w:cstheme="majorBidi"/>
+      <w:rFonts w:asciiTheme="majorHAnsi" w:hAnsiTheme="majorHAnsi" w:eastAsiaTheme="majorEastAsia" w:cstheme="majorBidi"/>
       <w:color w:val="2F5496" w:themeColor="accent1" w:themeShade="BF"/>
       <w:sz w:val="26"/>
       <w:szCs w:val="26"/>
     </w:rPr>
   </w:style>
-  <w:style w:type="character" w:customStyle="1" w:styleId="Titre3Car">
+  <w:style w:type="character" w:styleId="Titre3Car" w:customStyle="1">
     <w:name w:val="Titre 3 Car"/>
     <w:basedOn w:val="Policepardfaut"/>
     <w:link w:val="Titre3"/>
     <w:uiPriority w:val="9"/>
     <w:rsid w:val="003A493D"/>
     <w:rPr>
-      <w:rFonts w:asciiTheme="majorHAnsi" w:eastAsiaTheme="majorEastAsia" w:hAnsiTheme="majorHAnsi" w:cstheme="majorBidi"/>
+      <w:rFonts w:asciiTheme="majorHAnsi" w:hAnsiTheme="majorHAnsi" w:eastAsiaTheme="majorEastAsia" w:cstheme="majorBidi"/>
       <w:color w:val="1F3763" w:themeColor="accent1" w:themeShade="7F"/>
       <w:sz w:val="24"/>
       <w:szCs w:val="24"/>
@@ -2764,7 +2605,7 @@
       <w:ind w:left="220"/>
     </w:pPr>
     <w:rPr>
-      <w:rFonts w:asciiTheme="minorHAnsi" w:eastAsiaTheme="minorHAnsi" w:hAnsiTheme="minorHAnsi" w:cstheme="minorBidi"/>
+      <w:rFonts w:asciiTheme="minorHAnsi" w:hAnsiTheme="minorHAnsi" w:eastAsiaTheme="minorHAnsi" w:cstheme="minorBidi"/>
       <w:lang w:val="en-CA" w:eastAsia="en-US"/>
     </w:rPr>
   </w:style>
@@ -2781,7 +2622,7 @@
       <w:ind w:left="440"/>
     </w:pPr>
     <w:rPr>
-      <w:rFonts w:asciiTheme="minorHAnsi" w:eastAsiaTheme="minorHAnsi" w:hAnsiTheme="minorHAnsi" w:cstheme="minorBidi"/>
+      <w:rFonts w:asciiTheme="minorHAnsi" w:hAnsiTheme="minorHAnsi" w:eastAsiaTheme="minorHAnsi" w:cstheme="minorBidi"/>
       <w:lang w:val="en-CA" w:eastAsia="en-US"/>
     </w:rPr>
   </w:style>
@@ -2798,6 +2639,39 @@
     </w:pPr>
   </w:style>
 </w:styles>
+</file>
+
+<file path=word/glossary/document.xml><?xml version="1.0" encoding="utf-8"?>
+<w:glossaryDocument xmlns:w14="http://schemas.microsoft.com/office/word/2010/wordml" xmlns:w="http://schemas.openxmlformats.org/wordprocessingml/2006/main">
+  <w:docParts>
+    <w:docPart>
+      <w:docPartPr>
+        <w:name w:val="DefaultPlaceholder_1081868574"/>
+        <w:category>
+          <w:name w:val="General"/>
+          <w:gallery w:val="placeholder"/>
+        </w:category>
+        <w:types>
+          <w:type w:val="bbPlcHdr"/>
+        </w:types>
+        <w:behaviors>
+          <w:behavior w:val="content"/>
+        </w:behaviors>
+        <w:guid w:val="{ef1c7a49-2c69-4477-a823-ca404ab29f3e}"/>
+      </w:docPartPr>
+      <w:docPartBody>
+        <w:p>
+          <w:r>
+            <w:rPr>
+              <w:rStyle w:val="PlaceholderText"/>
+            </w:rPr>
+            <w:t/>
+          </w:r>
+        </w:p>
+      </w:docPartBody>
+    </w:docPart>
+  </w:docParts>
+</w:glossaryDocument>
 </file>
 
 <file path=word/theme/theme1.xml><?xml version="1.0" encoding="utf-8"?>

</xml_diff>